<commit_message>
Check point before working with Cortland on Forms Manual
</commit_message>
<xml_diff>
--- a/FM/AA-FORMS/AA-WO/Work Order-v2.docx
+++ b/FM/AA-FORMS/AA-WO/Work Order-v2.docx
@@ -1420,13 +1420,12 @@
           <w:sz w:val="18"/>
           <w:szCs w:val="18"/>
         </w:rPr>
-        <w:t>A/C Time:</w:t>
-      </w:r>
-      <w:r>
-        <w:rPr>
-          <w:sz w:val="18"/>
-          <w:szCs w:val="18"/>
-          <w:u w:val="single"/>
+        <w:t>A/C Time</w:t>
+      </w:r>
+      <w:r>
+        <w:rPr>
+          <w:sz w:val="18"/>
+          <w:szCs w:val="18"/>
         </w:rPr>
         <w:t xml:space="preserve"> </w:t>
       </w:r>
@@ -1434,33 +1433,84 @@
         <w:rPr>
           <w:sz w:val="18"/>
           <w:szCs w:val="18"/>
-          <w:u w:val="single"/>
-        </w:rPr>
-        <w:tab/>
-      </w:r>
-      <w:r>
-        <w:rPr>
-          <w:sz w:val="18"/>
-          <w:szCs w:val="18"/>
-          <w:u w:val="single"/>
-        </w:rPr>
-        <w:tab/>
-      </w:r>
-      <w:r>
-        <w:rPr>
-          <w:sz w:val="18"/>
-          <w:szCs w:val="18"/>
-          <w:u w:val="single"/>
-        </w:rPr>
-        <w:tab/>
-      </w:r>
-      <w:r>
-        <w:rPr>
-          <w:sz w:val="18"/>
-          <w:szCs w:val="18"/>
-          <w:u w:val="single"/>
-        </w:rPr>
-        <w:tab/>
+        </w:rPr>
+        <w:t>:</w:t>
+      </w:r>
+      <w:r>
+        <w:rPr>
+          <w:sz w:val="18"/>
+          <w:szCs w:val="18"/>
+        </w:rPr>
+        <w:t xml:space="preserve">  </w:t>
+      </w:r>
+      <w:r>
+        <w:rPr>
+          <w:sz w:val="18"/>
+          <w:szCs w:val="18"/>
+          <w:u w:val="single"/>
+        </w:rPr>
+        <w:tab/>
+      </w:r>
+      <w:r>
+        <w:rPr>
+          <w:sz w:val="18"/>
+          <w:szCs w:val="18"/>
+        </w:rPr>
+        <w:tab/>
+      </w:r>
+      <w:r>
+        <w:rPr>
+          <w:rFonts w:ascii="Segoe UI Symbol" w:hAnsi="Segoe UI Symbol" w:cs="Segoe UI Symbol"/>
+          <w:sz w:val="18"/>
+          <w:szCs w:val="18"/>
+        </w:rPr>
+        <w:t>▢</w:t>
+      </w:r>
+      <w:r>
+        <w:rPr>
+          <w:sz w:val="18"/>
+          <w:szCs w:val="18"/>
+        </w:rPr>
+        <w:t>Hobbs</w:t>
+      </w:r>
+      <w:bookmarkStart w:id="0" w:name="_GoBack"/>
+      <w:bookmarkEnd w:id="0"/>
+      <w:r>
+        <w:rPr>
+          <w:sz w:val="18"/>
+          <w:szCs w:val="18"/>
+        </w:rPr>
+        <w:t xml:space="preserve">     </w:t>
+      </w:r>
+      <w:r>
+        <w:rPr>
+          <w:rFonts w:ascii="Segoe UI Symbol" w:hAnsi="Segoe UI Symbol" w:cs="Segoe UI Symbol"/>
+          <w:sz w:val="18"/>
+          <w:szCs w:val="18"/>
+        </w:rPr>
+        <w:t>▢</w:t>
+      </w:r>
+      <w:r>
+        <w:rPr>
+          <w:sz w:val="18"/>
+          <w:szCs w:val="18"/>
+        </w:rPr>
+        <w:t xml:space="preserve">Tach    </w:t>
+      </w:r>
+      <w:r>
+        <w:rPr>
+          <w:rFonts w:ascii="Segoe UI Symbol" w:hAnsi="Segoe UI Symbol" w:cs="Segoe UI Symbol"/>
+          <w:sz w:val="18"/>
+          <w:szCs w:val="18"/>
+        </w:rPr>
+        <w:t>▢</w:t>
+      </w:r>
+      <w:r>
+        <w:rPr>
+          <w:sz w:val="18"/>
+          <w:szCs w:val="18"/>
+        </w:rPr>
+        <w:t>TT</w:t>
       </w:r>
     </w:p>
     <w:p>
@@ -2548,115 +2598,170 @@
           </w:p>
         </w:tc>
       </w:tr>
-      <w:tr>
-        <w:tc>
-          <w:tcPr>
-            <w:tcW w:w="805" w:type="dxa"/>
-          </w:tcPr>
-          <w:p>
-            <w:pPr>
-              <w:rPr>
-                <w:sz w:val="18"/>
-                <w:szCs w:val="18"/>
-              </w:rPr>
-            </w:pPr>
-          </w:p>
-        </w:tc>
-        <w:tc>
-          <w:tcPr>
-            <w:tcW w:w="6120" w:type="dxa"/>
-          </w:tcPr>
-          <w:p>
-            <w:pPr>
-              <w:rPr>
-                <w:sz w:val="18"/>
-                <w:szCs w:val="18"/>
-              </w:rPr>
-            </w:pPr>
-          </w:p>
-        </w:tc>
-        <w:tc>
-          <w:tcPr>
-            <w:tcW w:w="1620" w:type="dxa"/>
-          </w:tcPr>
-          <w:p>
-            <w:pPr>
-              <w:rPr>
-                <w:sz w:val="18"/>
-                <w:szCs w:val="18"/>
-              </w:rPr>
-            </w:pPr>
-          </w:p>
-        </w:tc>
-        <w:tc>
-          <w:tcPr>
-            <w:tcW w:w="805" w:type="dxa"/>
-          </w:tcPr>
-          <w:p>
-            <w:pPr>
-              <w:rPr>
-                <w:sz w:val="18"/>
-                <w:szCs w:val="18"/>
-              </w:rPr>
-            </w:pPr>
-          </w:p>
-        </w:tc>
-      </w:tr>
-      <w:tr>
-        <w:tc>
-          <w:tcPr>
-            <w:tcW w:w="805" w:type="dxa"/>
-          </w:tcPr>
-          <w:p>
-            <w:pPr>
-              <w:rPr>
-                <w:sz w:val="18"/>
-                <w:szCs w:val="18"/>
-              </w:rPr>
-            </w:pPr>
-          </w:p>
-        </w:tc>
-        <w:tc>
-          <w:tcPr>
-            <w:tcW w:w="6120" w:type="dxa"/>
-          </w:tcPr>
-          <w:p>
-            <w:pPr>
-              <w:rPr>
-                <w:sz w:val="18"/>
-                <w:szCs w:val="18"/>
-              </w:rPr>
-            </w:pPr>
-          </w:p>
-        </w:tc>
-        <w:tc>
-          <w:tcPr>
-            <w:tcW w:w="1620" w:type="dxa"/>
-          </w:tcPr>
-          <w:p>
-            <w:pPr>
-              <w:rPr>
-                <w:sz w:val="18"/>
-                <w:szCs w:val="18"/>
-              </w:rPr>
-            </w:pPr>
-          </w:p>
-        </w:tc>
-        <w:tc>
-          <w:tcPr>
-            <w:tcW w:w="805" w:type="dxa"/>
-          </w:tcPr>
-          <w:p>
-            <w:pPr>
-              <w:rPr>
-                <w:sz w:val="18"/>
-                <w:szCs w:val="18"/>
-              </w:rPr>
-            </w:pPr>
-          </w:p>
-        </w:tc>
-      </w:tr>
     </w:tbl>
+    <w:p>
+      <w:pPr>
+        <w:rPr>
+          <w:sz w:val="18"/>
+          <w:szCs w:val="18"/>
+        </w:rPr>
+      </w:pPr>
+      <w:r>
+        <w:rPr>
+          <w:sz w:val="18"/>
+          <w:szCs w:val="18"/>
+        </w:rPr>
+        <w:t>Service Bulletins Installed:</w:t>
+      </w:r>
+      <w:r>
+        <w:rPr>
+          <w:rFonts w:cs="Times New Roman (Body CS)"/>
+          <w:sz w:val="18"/>
+          <w:szCs w:val="18"/>
+          <w:u w:val="single"/>
+        </w:rPr>
+        <w:t xml:space="preserve">                                                                                                </w:t>
+      </w:r>
+      <w:r>
+        <w:rPr>
+          <w:sz w:val="18"/>
+          <w:szCs w:val="18"/>
+        </w:rPr>
+        <w:t>S/W Revisions Installed:</w:t>
+      </w:r>
+      <w:r>
+        <w:rPr>
+          <w:rFonts w:cs="Times New Roman (Body CS)"/>
+          <w:sz w:val="18"/>
+          <w:szCs w:val="18"/>
+          <w:u w:val="single"/>
+        </w:rPr>
+        <w:tab/>
+      </w:r>
+      <w:r>
+        <w:rPr>
+          <w:rFonts w:cs="Times New Roman (Body CS)"/>
+          <w:sz w:val="18"/>
+          <w:szCs w:val="18"/>
+          <w:u w:val="single"/>
+        </w:rPr>
+        <w:tab/>
+      </w:r>
+      <w:r>
+        <w:rPr>
+          <w:rFonts w:cs="Times New Roman (Body CS)"/>
+          <w:sz w:val="18"/>
+          <w:szCs w:val="18"/>
+          <w:u w:val="single"/>
+        </w:rPr>
+        <w:tab/>
+      </w:r>
+      <w:r>
+        <w:rPr>
+          <w:rFonts w:cs="Times New Roman (Body CS)"/>
+          <w:sz w:val="18"/>
+          <w:szCs w:val="18"/>
+          <w:u w:val="single"/>
+        </w:rPr>
+        <w:t xml:space="preserve"> </w:t>
+      </w:r>
+    </w:p>
+    <w:p>
+      <w:pPr>
+        <w:rPr>
+          <w:sz w:val="18"/>
+          <w:szCs w:val="18"/>
+        </w:rPr>
+      </w:pPr>
+      <w:r>
+        <w:rPr>
+          <w:sz w:val="18"/>
+          <w:szCs w:val="18"/>
+        </w:rPr>
+        <w:t xml:space="preserve">Reference Docs: </w:t>
+      </w:r>
+      <w:r>
+        <w:rPr>
+          <w:rFonts w:cs="Times New Roman (Body CS)"/>
+          <w:sz w:val="18"/>
+          <w:szCs w:val="18"/>
+          <w:u w:val="single"/>
+        </w:rPr>
+        <w:tab/>
+      </w:r>
+      <w:r>
+        <w:rPr>
+          <w:rFonts w:cs="Times New Roman (Body CS)"/>
+          <w:sz w:val="18"/>
+          <w:szCs w:val="18"/>
+          <w:u w:val="single"/>
+        </w:rPr>
+        <w:tab/>
+      </w:r>
+      <w:r>
+        <w:rPr>
+          <w:rFonts w:cs="Times New Roman (Body CS)"/>
+          <w:sz w:val="18"/>
+          <w:szCs w:val="18"/>
+          <w:u w:val="single"/>
+        </w:rPr>
+        <w:tab/>
+      </w:r>
+      <w:r>
+        <w:rPr>
+          <w:rFonts w:cs="Times New Roman (Body CS)"/>
+          <w:sz w:val="18"/>
+          <w:szCs w:val="18"/>
+          <w:u w:val="single"/>
+        </w:rPr>
+        <w:tab/>
+      </w:r>
+      <w:r>
+        <w:rPr>
+          <w:rFonts w:cs="Times New Roman (Body CS)"/>
+          <w:sz w:val="18"/>
+          <w:szCs w:val="18"/>
+          <w:u w:val="single"/>
+        </w:rPr>
+        <w:tab/>
+      </w:r>
+      <w:r>
+        <w:rPr>
+          <w:rFonts w:cs="Times New Roman (Body CS)"/>
+          <w:sz w:val="18"/>
+          <w:szCs w:val="18"/>
+          <w:u w:val="single"/>
+        </w:rPr>
+        <w:tab/>
+      </w:r>
+      <w:r>
+        <w:rPr>
+          <w:rFonts w:cs="Times New Roman (Body CS)"/>
+          <w:sz w:val="18"/>
+          <w:szCs w:val="18"/>
+          <w:u w:val="single"/>
+        </w:rPr>
+        <w:tab/>
+      </w:r>
+      <w:r>
+        <w:rPr>
+          <w:rFonts w:cs="Times New Roman (Body CS)"/>
+          <w:sz w:val="18"/>
+          <w:szCs w:val="18"/>
+          <w:u w:val="single"/>
+        </w:rPr>
+        <w:tab/>
+      </w:r>
+      <w:r>
+        <w:rPr>
+          <w:rFonts w:cs="Times New Roman (Body CS)"/>
+          <w:sz w:val="18"/>
+          <w:szCs w:val="18"/>
+          <w:u w:val="single"/>
+        </w:rPr>
+        <w:tab/>
+      </w:r>
+    </w:p>
     <w:p>
       <w:pPr>
         <w:rPr>
@@ -4058,36 +4163,124 @@
     <w:p>
       <w:pPr>
         <w:rPr>
+          <w:b/>
           <w:sz w:val="18"/>
           <w:szCs w:val="18"/>
         </w:rPr>
       </w:pPr>
-      <w:r>
-        <w:rPr>
-          <w:b/>
-          <w:sz w:val="18"/>
-          <w:szCs w:val="18"/>
-        </w:rPr>
-        <w:t xml:space="preserve">If FAA Form 8010-4, Malfunction or Defect Report Initiated, Initial Here: </w:t>
-      </w:r>
-      <w:r>
-        <w:rPr>
-          <w:sz w:val="18"/>
-          <w:szCs w:val="18"/>
-        </w:rPr>
-        <w:t>_______</w:t>
-      </w:r>
     </w:p>
     <w:p>
       <w:pPr>
         <w:rPr>
-          <w:b/>
           <w:sz w:val="18"/>
           <w:szCs w:val="18"/>
         </w:rPr>
       </w:pPr>
-      <w:bookmarkStart w:id="0" w:name="_GoBack"/>
-      <w:bookmarkEnd w:id="0"/>
+      <w:r>
+        <w:rPr>
+          <w:sz w:val="18"/>
+          <w:szCs w:val="18"/>
+        </w:rPr>
+        <w:t xml:space="preserve">FAA 8130-3 Tracking Number: </w:t>
+      </w:r>
+      <w:r>
+        <w:rPr>
+          <w:rFonts w:cs="Times New Roman (Body CS)"/>
+          <w:sz w:val="18"/>
+          <w:szCs w:val="18"/>
+          <w:u w:val="single"/>
+        </w:rPr>
+        <w:tab/>
+      </w:r>
+      <w:r>
+        <w:rPr>
+          <w:rFonts w:cs="Times New Roman (Body CS)"/>
+          <w:sz w:val="18"/>
+          <w:szCs w:val="18"/>
+          <w:u w:val="single"/>
+        </w:rPr>
+        <w:tab/>
+      </w:r>
+      <w:r>
+        <w:rPr>
+          <w:rFonts w:cs="Times New Roman (Body CS)"/>
+          <w:sz w:val="18"/>
+          <w:szCs w:val="18"/>
+          <w:u w:val="single"/>
+        </w:rPr>
+        <w:tab/>
+      </w:r>
+      <w:r>
+        <w:rPr>
+          <w:rFonts w:cs="Times New Roman (Body CS)"/>
+          <w:sz w:val="18"/>
+          <w:szCs w:val="18"/>
+          <w:u w:val="single"/>
+        </w:rPr>
+        <w:tab/>
+      </w:r>
+      <w:r>
+        <w:rPr>
+          <w:rFonts w:cs="Times New Roman (Body CS)"/>
+          <w:sz w:val="18"/>
+          <w:szCs w:val="18"/>
+          <w:u w:val="single"/>
+        </w:rPr>
+        <w:tab/>
+      </w:r>
+      <w:r>
+        <w:rPr>
+          <w:rFonts w:cs="Times New Roman (Body CS)"/>
+          <w:sz w:val="18"/>
+          <w:szCs w:val="18"/>
+          <w:u w:val="single"/>
+        </w:rPr>
+        <w:tab/>
+      </w:r>
+      <w:r>
+        <w:rPr>
+          <w:rFonts w:cs="Times New Roman (Body CS)"/>
+          <w:sz w:val="18"/>
+          <w:szCs w:val="18"/>
+          <w:u w:val="single"/>
+        </w:rPr>
+        <w:tab/>
+      </w:r>
+      <w:r>
+        <w:rPr>
+          <w:rFonts w:cs="Times New Roman (Body CS)"/>
+          <w:sz w:val="18"/>
+          <w:szCs w:val="18"/>
+          <w:u w:val="single"/>
+        </w:rPr>
+        <w:tab/>
+      </w:r>
+      <w:r>
+        <w:rPr>
+          <w:rFonts w:cs="Times New Roman (Body CS)"/>
+          <w:sz w:val="18"/>
+          <w:szCs w:val="18"/>
+          <w:u w:val="single"/>
+        </w:rPr>
+        <w:tab/>
+      </w:r>
+      <w:r>
+        <w:rPr>
+          <w:rFonts w:cs="Times New Roman (Body CS)"/>
+          <w:sz w:val="18"/>
+          <w:szCs w:val="18"/>
+          <w:u w:val="single"/>
+        </w:rPr>
+        <w:tab/>
+      </w:r>
+    </w:p>
+    <w:p>
+      <w:pPr>
+        <w:rPr>
+          <w:sz w:val="18"/>
+          <w:szCs w:val="18"/>
+        </w:rPr>
+      </w:pPr>
       <w:r>
         <w:rPr>
           <w:noProof/>
@@ -4232,14 +4425,6 @@
           <w:szCs w:val="18"/>
         </w:rPr>
       </w:pPr>
-    </w:p>
-    <w:p>
-      <w:pPr>
-        <w:rPr>
-          <w:sz w:val="18"/>
-          <w:szCs w:val="18"/>
-        </w:rPr>
-      </w:pPr>
       <w:r>
         <w:rPr>
           <w:sz w:val="18"/>
@@ -4251,7 +4436,6 @@
         <w:rPr>
           <w:sz w:val="18"/>
           <w:szCs w:val="18"/>
-          <w:u w:val="single"/>
         </w:rPr>
         <w:t xml:space="preserve"> </w:t>
       </w:r>
@@ -4259,63 +4443,60 @@
         <w:rPr>
           <w:sz w:val="18"/>
           <w:szCs w:val="18"/>
-          <w:u w:val="single"/>
-        </w:rPr>
-        <w:tab/>
-      </w:r>
-      <w:r>
-        <w:rPr>
-          <w:sz w:val="18"/>
-          <w:szCs w:val="18"/>
-          <w:u w:val="single"/>
-        </w:rPr>
-        <w:tab/>
-      </w:r>
-      <w:r>
-        <w:rPr>
-          <w:sz w:val="18"/>
-          <w:szCs w:val="18"/>
-          <w:u w:val="single"/>
-        </w:rPr>
-        <w:tab/>
-      </w:r>
-      <w:r>
-        <w:rPr>
-          <w:sz w:val="18"/>
-          <w:szCs w:val="18"/>
-          <w:u w:val="single"/>
-        </w:rPr>
-        <w:tab/>
-      </w:r>
-      <w:r>
-        <w:rPr>
-          <w:sz w:val="18"/>
-          <w:szCs w:val="18"/>
-          <w:u w:val="single"/>
-        </w:rPr>
-        <w:tab/>
-      </w:r>
-      <w:r>
-        <w:rPr>
-          <w:sz w:val="18"/>
-          <w:szCs w:val="18"/>
-          <w:u w:val="single"/>
-        </w:rPr>
-        <w:tab/>
-      </w:r>
-      <w:r>
-        <w:rPr>
-          <w:sz w:val="18"/>
-          <w:szCs w:val="18"/>
-          <w:u w:val="single"/>
-        </w:rPr>
-        <w:tab/>
-      </w:r>
-      <w:r>
-        <w:rPr>
-          <w:sz w:val="18"/>
-          <w:szCs w:val="18"/>
-          <w:u w:val="single"/>
+        </w:rPr>
+        <w:tab/>
+      </w:r>
+      <w:r>
+        <w:rPr>
+          <w:sz w:val="18"/>
+          <w:szCs w:val="18"/>
+        </w:rPr>
+        <w:tab/>
+      </w:r>
+      <w:r>
+        <w:rPr>
+          <w:sz w:val="18"/>
+          <w:szCs w:val="18"/>
+          <w:u w:val="single"/>
+        </w:rPr>
+        <w:tab/>
+      </w:r>
+      <w:r>
+        <w:rPr>
+          <w:sz w:val="18"/>
+          <w:szCs w:val="18"/>
+          <w:u w:val="single"/>
+        </w:rPr>
+        <w:tab/>
+      </w:r>
+      <w:r>
+        <w:rPr>
+          <w:sz w:val="18"/>
+          <w:szCs w:val="18"/>
+          <w:u w:val="single"/>
+        </w:rPr>
+        <w:tab/>
+      </w:r>
+      <w:r>
+        <w:rPr>
+          <w:sz w:val="18"/>
+          <w:szCs w:val="18"/>
+          <w:u w:val="single"/>
+        </w:rPr>
+        <w:tab/>
+      </w:r>
+      <w:r>
+        <w:rPr>
+          <w:sz w:val="18"/>
+          <w:szCs w:val="18"/>
+          <w:u w:val="single"/>
+        </w:rPr>
+        <w:tab/>
+      </w:r>
+      <w:r>
+        <w:rPr>
+          <w:sz w:val="18"/>
+          <w:szCs w:val="18"/>
         </w:rPr>
         <w:tab/>
       </w:r>

</xml_diff>